<commit_message>
Midlertidigt SDs til UC3, samt OC til UC3 og små stavefejl rettet
</commit_message>
<xml_diff>
--- a/Dokumentation/Forundersøgelse/Formel Usecase 003 - rediger egne profiloplysninger.docx
+++ b/Dokumentation/Forundersøgelse/Formel Usecase 003 - rediger egne profiloplysninger.docx
@@ -1,6 +1,6 @@
 
 <file path=word/document.xml><?xml version="1.0" encoding="utf-8"?>
-<w:document xmlns:wpc="http://schemas.microsoft.com/office/word/2010/wordprocessingCanvas" xmlns:cx="http://schemas.microsoft.com/office/drawing/2014/chartex" xmlns:cx1="http://schemas.microsoft.com/office/drawing/2015/9/8/chartex" xmlns:cx2="http://schemas.microsoft.com/office/drawing/2015/10/21/chartex" xmlns:mc="http://schemas.openxmlformats.org/markup-compatibility/2006" xmlns:o="urn:schemas-microsoft-com:office:office" xmlns:r="http://schemas.openxmlformats.org/officeDocument/2006/relationships" xmlns:m="http://schemas.openxmlformats.org/officeDocument/2006/math" xmlns:v="urn:schemas-microsoft-com:vml" xmlns:wp14="http://schemas.microsoft.com/office/word/2010/wordprocessingDrawing" xmlns:wp="http://schemas.openxmlformats.org/drawingml/2006/wordprocessingDrawing" xmlns:w10="urn:schemas-microsoft-com:office:word" xmlns:w="http://schemas.openxmlformats.org/wordprocessingml/2006/main" xmlns:w14="http://schemas.microsoft.com/office/word/2010/wordml" xmlns:w15="http://schemas.microsoft.com/office/word/2012/wordml" xmlns:w16se="http://schemas.microsoft.com/office/word/2015/wordml/symex" xmlns:wpg="http://schemas.microsoft.com/office/word/2010/wordprocessingGroup" xmlns:wpi="http://schemas.microsoft.com/office/word/2010/wordprocessingInk" xmlns:wne="http://schemas.microsoft.com/office/word/2006/wordml" xmlns:wps="http://schemas.microsoft.com/office/word/2010/wordprocessingShape" mc:Ignorable="w14 w15 w16se wp14">
+<w:document xmlns:wpc="http://schemas.microsoft.com/office/word/2010/wordprocessingCanvas" xmlns:mc="http://schemas.openxmlformats.org/markup-compatibility/2006" xmlns:o="urn:schemas-microsoft-com:office:office" xmlns:r="http://schemas.openxmlformats.org/officeDocument/2006/relationships" xmlns:m="http://schemas.openxmlformats.org/officeDocument/2006/math" xmlns:v="urn:schemas-microsoft-com:vml" xmlns:wp14="http://schemas.microsoft.com/office/word/2010/wordprocessingDrawing" xmlns:wp="http://schemas.openxmlformats.org/drawingml/2006/wordprocessingDrawing" xmlns:w10="urn:schemas-microsoft-com:office:word" xmlns:w="http://schemas.openxmlformats.org/wordprocessingml/2006/main" xmlns:w14="http://schemas.microsoft.com/office/word/2010/wordml" xmlns:w15="http://schemas.microsoft.com/office/word/2012/wordml" xmlns:wpg="http://schemas.microsoft.com/office/word/2010/wordprocessingGroup" xmlns:wpi="http://schemas.microsoft.com/office/word/2010/wordprocessingInk" xmlns:wne="http://schemas.microsoft.com/office/word/2006/wordml" xmlns:wps="http://schemas.microsoft.com/office/word/2010/wordprocessingShape" mc:Ignorable="w14 w15 wp14">
   <w:body>
     <w:p>
       <w:pPr>
@@ -9,8 +9,6 @@
       <w:r>
         <w:t>FTP - 003</w:t>
       </w:r>
-      <w:bookmarkStart w:id="0" w:name="_GoBack"/>
-      <w:bookmarkEnd w:id="0"/>
       <w:r>
         <w:t xml:space="preserve">: </w:t>
       </w:r>
@@ -253,7 +251,7 @@
       <w:pPr>
         <w:pStyle w:val="NormalWeb"/>
         <w:numPr>
-          <w:ilvl w:val="0"/>
+          <w:ilvl w:val="1"/>
           <w:numId w:val="1"/>
         </w:numPr>
         <w:rPr>
@@ -357,7 +355,29 @@
         <w:rPr>
           <w:rFonts w:asciiTheme="minorHAnsi" w:hAnsiTheme="minorHAnsi"/>
         </w:rPr>
-        <w:t>Hovedscenariet fortsætter fra pkt. 2.</w:t>
+        <w:t>Vinduet fortsætter fr</w:t>
+      </w:r>
+      <w:bookmarkStart w:id="0" w:name="_GoBack"/>
+      <w:bookmarkEnd w:id="0"/>
+      <w:r>
+        <w:rPr>
+          <w:rFonts w:asciiTheme="minorHAnsi" w:hAnsiTheme="minorHAnsi"/>
+        </w:rPr>
+        <w:t xml:space="preserve">a </w:t>
+      </w:r>
+      <w:proofErr w:type="spellStart"/>
+      <w:r>
+        <w:rPr>
+          <w:rFonts w:asciiTheme="minorHAnsi" w:hAnsiTheme="minorHAnsi"/>
+        </w:rPr>
+        <w:t>usecase</w:t>
+      </w:r>
+      <w:proofErr w:type="spellEnd"/>
+      <w:r>
+        <w:rPr>
+          <w:rFonts w:asciiTheme="minorHAnsi" w:hAnsiTheme="minorHAnsi"/>
+        </w:rPr>
+        <w:t xml:space="preserve"> 02.</w:t>
       </w:r>
     </w:p>
     <w:p>
@@ -416,21 +436,19 @@
         <w:rPr>
           <w:rFonts w:asciiTheme="minorHAnsi" w:hAnsiTheme="minorHAnsi"/>
         </w:rPr>
-        <w:t xml:space="preserve">Systemet kommer med </w:t>
-      </w:r>
-      <w:proofErr w:type="spellStart"/>
-      <w:r>
-        <w:rPr>
-          <w:rFonts w:asciiTheme="minorHAnsi" w:hAnsiTheme="minorHAnsi"/>
-        </w:rPr>
-        <w:t>fejlmeddelse</w:t>
-      </w:r>
-      <w:proofErr w:type="spellEnd"/>
-      <w:r>
-        <w:rPr>
-          <w:rFonts w:asciiTheme="minorHAnsi" w:hAnsiTheme="minorHAnsi"/>
-        </w:rPr>
-        <w:t xml:space="preserve"> der </w:t>
+        <w:t>Systemet kommer med fejlmedde</w:t>
+      </w:r>
+      <w:r>
+        <w:rPr>
+          <w:rFonts w:asciiTheme="minorHAnsi" w:hAnsiTheme="minorHAnsi"/>
+        </w:rPr>
+        <w:t>le</w:t>
+      </w:r>
+      <w:r>
+        <w:rPr>
+          <w:rFonts w:asciiTheme="minorHAnsi" w:hAnsiTheme="minorHAnsi"/>
+        </w:rPr>
+        <w:t xml:space="preserve">lse der </w:t>
       </w:r>
       <w:r>
         <w:rPr>
@@ -602,7 +620,7 @@
 </file>
 
 <file path=word/numbering.xml><?xml version="1.0" encoding="utf-8"?>
-<w:numbering xmlns:wpc="http://schemas.microsoft.com/office/word/2010/wordprocessingCanvas" xmlns:cx="http://schemas.microsoft.com/office/drawing/2014/chartex" xmlns:cx1="http://schemas.microsoft.com/office/drawing/2015/9/8/chartex" xmlns:cx2="http://schemas.microsoft.com/office/drawing/2015/10/21/chartex" xmlns:mc="http://schemas.openxmlformats.org/markup-compatibility/2006" xmlns:o="urn:schemas-microsoft-com:office:office" xmlns:r="http://schemas.openxmlformats.org/officeDocument/2006/relationships" xmlns:m="http://schemas.openxmlformats.org/officeDocument/2006/math" xmlns:v="urn:schemas-microsoft-com:vml" xmlns:wp14="http://schemas.microsoft.com/office/word/2010/wordprocessingDrawing" xmlns:wp="http://schemas.openxmlformats.org/drawingml/2006/wordprocessingDrawing" xmlns:w10="urn:schemas-microsoft-com:office:word" xmlns:w="http://schemas.openxmlformats.org/wordprocessingml/2006/main" xmlns:w14="http://schemas.microsoft.com/office/word/2010/wordml" xmlns:w15="http://schemas.microsoft.com/office/word/2012/wordml" xmlns:w16se="http://schemas.microsoft.com/office/word/2015/wordml/symex" xmlns:wpg="http://schemas.microsoft.com/office/word/2010/wordprocessingGroup" xmlns:wpi="http://schemas.microsoft.com/office/word/2010/wordprocessingInk" xmlns:wne="http://schemas.microsoft.com/office/word/2006/wordml" xmlns:wps="http://schemas.microsoft.com/office/word/2010/wordprocessingShape" mc:Ignorable="w14 w15 w16se wp14">
+<w:numbering xmlns:wpc="http://schemas.microsoft.com/office/word/2010/wordprocessingCanvas" xmlns:mc="http://schemas.openxmlformats.org/markup-compatibility/2006" xmlns:o="urn:schemas-microsoft-com:office:office" xmlns:r="http://schemas.openxmlformats.org/officeDocument/2006/relationships" xmlns:m="http://schemas.openxmlformats.org/officeDocument/2006/math" xmlns:v="urn:schemas-microsoft-com:vml" xmlns:wp14="http://schemas.microsoft.com/office/word/2010/wordprocessingDrawing" xmlns:wp="http://schemas.openxmlformats.org/drawingml/2006/wordprocessingDrawing" xmlns:w10="urn:schemas-microsoft-com:office:word" xmlns:w="http://schemas.openxmlformats.org/wordprocessingml/2006/main" xmlns:w14="http://schemas.microsoft.com/office/word/2010/wordml" xmlns:w15="http://schemas.microsoft.com/office/word/2012/wordml" xmlns:wpg="http://schemas.microsoft.com/office/word/2010/wordprocessingGroup" xmlns:wpi="http://schemas.microsoft.com/office/word/2010/wordprocessingInk" xmlns:wne="http://schemas.microsoft.com/office/word/2006/wordml" xmlns:wps="http://schemas.microsoft.com/office/word/2010/wordprocessingShape" mc:Ignorable="w14 w15 wp14">
   <w:abstractNum w:abstractNumId="0" w15:restartNumberingAfterBreak="0">
     <w:nsid w:val="02935FC2"/>
     <w:multiLevelType w:val="hybridMultilevel"/>
@@ -960,7 +978,7 @@
         <w:ind w:left="720" w:hanging="360"/>
       </w:pPr>
     </w:lvl>
-    <w:lvl w:ilvl="1" w:tplc="04060019" w:tentative="1">
+    <w:lvl w:ilvl="1" w:tplc="04060019">
       <w:start w:val="1"/>
       <w:numFmt w:val="lowerLetter"/>
       <w:lvlText w:val="%2."/>
@@ -1141,7 +1159,7 @@
 </file>
 
 <file path=word/styles.xml><?xml version="1.0" encoding="utf-8"?>
-<w:styles xmlns:mc="http://schemas.openxmlformats.org/markup-compatibility/2006" xmlns:r="http://schemas.openxmlformats.org/officeDocument/2006/relationships" xmlns:w="http://schemas.openxmlformats.org/wordprocessingml/2006/main" xmlns:w14="http://schemas.microsoft.com/office/word/2010/wordml" xmlns:w15="http://schemas.microsoft.com/office/word/2012/wordml" xmlns:w16se="http://schemas.microsoft.com/office/word/2015/wordml/symex" mc:Ignorable="w14 w15 w16se">
+<w:styles xmlns:mc="http://schemas.openxmlformats.org/markup-compatibility/2006" xmlns:r="http://schemas.openxmlformats.org/officeDocument/2006/relationships" xmlns:w="http://schemas.openxmlformats.org/wordprocessingml/2006/main" xmlns:w14="http://schemas.microsoft.com/office/word/2010/wordml" xmlns:w15="http://schemas.microsoft.com/office/word/2012/wordml" mc:Ignorable="w14 w15">
   <w:docDefaults>
     <w:rPrDefault>
       <w:rPr>
@@ -1157,7 +1175,7 @@
       </w:pPr>
     </w:pPrDefault>
   </w:docDefaults>
-  <w:latentStyles w:defLockedState="0" w:defUIPriority="99" w:defSemiHidden="0" w:defUnhideWhenUsed="0" w:defQFormat="0" w:count="372">
+  <w:latentStyles w:defLockedState="0" w:defUIPriority="99" w:defSemiHidden="0" w:defUnhideWhenUsed="0" w:defQFormat="0" w:count="371">
     <w:lsdException w:name="Normal" w:uiPriority="0" w:qFormat="1"/>
     <w:lsdException w:name="heading 1" w:uiPriority="9" w:qFormat="1"/>
     <w:lsdException w:name="heading 2" w:semiHidden="1" w:uiPriority="9" w:unhideWhenUsed="1" w:qFormat="1"/>
@@ -1529,7 +1547,6 @@
     <w:lsdException w:name="List Table 5 Dark Accent 6" w:uiPriority="50"/>
     <w:lsdException w:name="List Table 6 Colorful Accent 6" w:uiPriority="51"/>
     <w:lsdException w:name="List Table 7 Colorful Accent 6" w:uiPriority="52"/>
-    <w:lsdException w:name="Mention" w:semiHidden="1" w:unhideWhenUsed="1"/>
   </w:latentStyles>
   <w:style w:type="paragraph" w:default="1" w:styleId="Normal">
     <w:name w:val="Normal"/>
@@ -1927,7 +1944,7 @@
 </file>
 
 <file path=customXml/itemProps1.xml><?xml version="1.0" encoding="utf-8"?>
-<ds:datastoreItem xmlns:ds="http://schemas.openxmlformats.org/officeDocument/2006/customXml" ds:itemID="{1131FAC8-E92E-4245-BDF8-B3FAAF6AD5C5}">
+<ds:datastoreItem xmlns:ds="http://schemas.openxmlformats.org/officeDocument/2006/customXml" ds:itemID="{DF1C8CB4-6166-4ED5-A572-32C13179C0D6}">
   <ds:schemaRefs>
     <ds:schemaRef ds:uri="http://schemas.openxmlformats.org/officeDocument/2006/bibliography"/>
   </ds:schemaRefs>

</xml_diff>

<commit_message>
fixet SSD + OC3 sletning samt opdateret småting i UC3 usecase
</commit_message>
<xml_diff>
--- a/Dokumentation/Forundersøgelse/Formel Usecase 003 - rediger egne profiloplysninger.docx
+++ b/Dokumentation/Forundersøgelse/Formel Usecase 003 - rediger egne profiloplysninger.docx
@@ -251,7 +251,7 @@
       <w:pPr>
         <w:pStyle w:val="NormalWeb"/>
         <w:numPr>
-          <w:ilvl w:val="1"/>
+          <w:ilvl w:val="0"/>
           <w:numId w:val="1"/>
         </w:numPr>
         <w:rPr>
@@ -259,6 +259,8 @@
           <w:color w:val="A6A6A6" w:themeColor="background1" w:themeShade="A6"/>
         </w:rPr>
       </w:pPr>
+      <w:bookmarkStart w:id="0" w:name="_GoBack"/>
+      <w:bookmarkEnd w:id="0"/>
       <w:r>
         <w:rPr>
           <w:rFonts w:asciiTheme="minorHAnsi" w:hAnsiTheme="minorHAnsi"/>
@@ -355,15 +357,7 @@
         <w:rPr>
           <w:rFonts w:asciiTheme="minorHAnsi" w:hAnsiTheme="minorHAnsi"/>
         </w:rPr>
-        <w:t>Vinduet fortsætter fr</w:t>
-      </w:r>
-      <w:bookmarkStart w:id="0" w:name="_GoBack"/>
-      <w:bookmarkEnd w:id="0"/>
-      <w:r>
-        <w:rPr>
-          <w:rFonts w:asciiTheme="minorHAnsi" w:hAnsiTheme="minorHAnsi"/>
-        </w:rPr>
-        <w:t xml:space="preserve">a </w:t>
+        <w:t xml:space="preserve">Vinduet fortsætter fra </w:t>
       </w:r>
       <w:proofErr w:type="spellStart"/>
       <w:r>
@@ -1944,7 +1938,7 @@
 </file>
 
 <file path=customXml/itemProps1.xml><?xml version="1.0" encoding="utf-8"?>
-<ds:datastoreItem xmlns:ds="http://schemas.openxmlformats.org/officeDocument/2006/customXml" ds:itemID="{DF1C8CB4-6166-4ED5-A572-32C13179C0D6}">
+<ds:datastoreItem xmlns:ds="http://schemas.openxmlformats.org/officeDocument/2006/customXml" ds:itemID="{FC9E6847-8A46-4F60-A4FC-568F37FFD950}">
   <ds:schemaRefs>
     <ds:schemaRef ds:uri="http://schemas.openxmlformats.org/officeDocument/2006/bibliography"/>
   </ds:schemaRefs>

</xml_diff>